<commit_message>
Update Dec.3rd docx ver.
</commit_message>
<xml_diff>
--- a/MovieAppreciation.docx
+++ b/MovieAppreciation.docx
@@ -180,6 +180,62 @@
           <w:color w:val="000000"/>
         </w:rPr>
         <w:t xml:space="preserve"> (1942 ~)</w:t>
+      </w:r>
+    </w:p>
+    <w:p>
+      <w:pPr>
+        <w:ind w:left="1440" w:first-line="-1440"/>
+      </w:pPr>
+      <w:r>
+        <w:rPr>
+          <w:rFonts w:ascii=".PingFang SC" w:hAnsi=".PingFang SC" w:cs=".PingFang SC"/>
+          <w:sz w:val="24"/>
+          <w:sz-cs w:val="24"/>
+          <w:color w:val="000000"/>
+        </w:rPr>
+        <w:t xml:space="preserve"/>
+        <w:tab/>
+        <w:t xml:space="preserve">◦</w:t>
+        <w:tab/>
+        <w:t xml:space="preserve"/>
+      </w:r>
+      <w:r>
+        <w:rPr>
+          <w:rFonts w:ascii=".PingFang SC" w:hAnsi=".PingFang SC" w:cs=".PingFang SC"/>
+          <w:sz w:val="24"/>
+          <w:sz-cs w:val="24"/>
+          <w:spacing w:val="0"/>
+          <w:color w:val="000000"/>
+        </w:rPr>
+        <w:t xml:space="preserve">《纽约黑帮》（2002）</w:t>
+      </w:r>
+    </w:p>
+    <w:p>
+      <w:pPr>
+        <w:ind w:left="1440" w:first-line="-1440"/>
+      </w:pPr>
+      <w:r>
+        <w:rPr>
+          <w:rFonts w:ascii=".PingFang SC" w:hAnsi=".PingFang SC" w:cs=".PingFang SC"/>
+          <w:sz w:val="24"/>
+          <w:sz-cs w:val="24"/>
+          <w:color w:val="000000"/>
+        </w:rPr>
+        <w:t xml:space="preserve"/>
+        <w:tab/>
+        <w:t xml:space="preserve">◦</w:t>
+        <w:tab/>
+        <w:t xml:space="preserve"/>
+      </w:r>
+      <w:r>
+        <w:rPr>
+          <w:rFonts w:ascii=".PingFang SC" w:hAnsi=".PingFang SC" w:cs=".PingFang SC"/>
+          <w:sz w:val="24"/>
+          <w:sz-cs w:val="24"/>
+          <w:spacing w:val="0"/>
+          <w:color w:val="000000"/>
+        </w:rPr>
+        <w:t xml:space="preserve">《飞行家》 </w:t>
       </w:r>
     </w:p>
     <w:p>
@@ -3023,6 +3079,1833 @@
         <w:t xml:space="preserve">恐怖片：外在感官刺激（视觉 和 听觉）</w:t>
         <w:br/>
         <w:t xml:space="preserve">悬疑惊悚片：观众带入感，强调内在心理的紧张和参与</w:t>
+      </w:r>
+    </w:p>
+    <w:p>
+      <w:pPr>
+        <w:spacing w:after="278"/>
+      </w:pPr>
+      <w:r>
+        <w:rPr>
+          <w:rFonts w:ascii="PT Sans" w:hAnsi="PT Sans" w:cs="PT Sans"/>
+          <w:sz w:val="33"/>
+          <w:sz-cs w:val="33"/>
+          <w:b/>
+          <w:spacing w:val="0"/>
+          <w:color w:val="000000"/>
+        </w:rPr>
+        <w:t xml:space="preserve">社会政治片</w:t>
+      </w:r>
+    </w:p>
+    <w:p>
+      <w:pPr>
+        <w:spacing w:after="319"/>
+      </w:pPr>
+      <w:r>
+        <w:rPr>
+          <w:rFonts w:ascii="PT Sans" w:hAnsi="PT Sans" w:cs="PT Sans"/>
+          <w:sz w:val="24"/>
+          <w:sz-cs w:val="24"/>
+          <w:b/>
+          <w:spacing w:val="0"/>
+          <w:color w:val="000000"/>
+        </w:rPr>
+        <w:t xml:space="preserve">辉煌的 1994</w:t>
+      </w:r>
+    </w:p>
+    <w:p>
+      <w:pPr>
+        <w:ind w:left="720" w:first-line="-720"/>
+      </w:pPr>
+      <w:r>
+        <w:rPr>
+          <w:rFonts w:ascii=".PingFang SC" w:hAnsi=".PingFang SC" w:cs=".PingFang SC"/>
+          <w:sz w:val="24"/>
+          <w:sz-cs w:val="24"/>
+          <w:color w:val="000000"/>
+        </w:rPr>
+        <w:t xml:space="preserve"/>
+        <w:tab/>
+        <w:t xml:space="preserve">1.</w:t>
+        <w:tab/>
+        <w:t xml:space="preserve"/>
+      </w:r>
+      <w:r>
+        <w:rPr>
+          <w:rFonts w:ascii=".PingFang SC" w:hAnsi=".PingFang SC" w:cs=".PingFang SC"/>
+          <w:sz w:val="24"/>
+          <w:sz-cs w:val="24"/>
+          <w:spacing w:val="0"/>
+          <w:color w:val="000000"/>
+        </w:rPr>
+        <w:t xml:space="preserve">《肖申克的救赎》</w:t>
+      </w:r>
+    </w:p>
+    <w:p>
+      <w:pPr>
+        <w:ind w:left="720" w:first-line="-720"/>
+      </w:pPr>
+      <w:r>
+        <w:rPr>
+          <w:rFonts w:ascii=".PingFang SC" w:hAnsi=".PingFang SC" w:cs=".PingFang SC"/>
+          <w:sz w:val="24"/>
+          <w:sz-cs w:val="24"/>
+          <w:color w:val="000000"/>
+        </w:rPr>
+        <w:t xml:space="preserve"/>
+        <w:tab/>
+        <w:t xml:space="preserve">2.</w:t>
+        <w:tab/>
+        <w:t xml:space="preserve"/>
+      </w:r>
+      <w:r>
+        <w:rPr>
+          <w:rFonts w:ascii=".PingFang SC" w:hAnsi=".PingFang SC" w:cs=".PingFang SC"/>
+          <w:sz w:val="24"/>
+          <w:sz-cs w:val="24"/>
+          <w:spacing w:val="0"/>
+          <w:color w:val="000000"/>
+        </w:rPr>
+        <w:t xml:space="preserve">《阿甘正传》</w:t>
+      </w:r>
+    </w:p>
+    <w:p>
+      <w:pPr>
+        <w:ind w:left="720" w:first-line="-720"/>
+      </w:pPr>
+      <w:r>
+        <w:rPr>
+          <w:rFonts w:ascii=".PingFang SC" w:hAnsi=".PingFang SC" w:cs=".PingFang SC"/>
+          <w:sz w:val="24"/>
+          <w:sz-cs w:val="24"/>
+          <w:color w:val="000000"/>
+        </w:rPr>
+        <w:t xml:space="preserve"/>
+        <w:tab/>
+        <w:t xml:space="preserve">3.</w:t>
+        <w:tab/>
+        <w:t xml:space="preserve"/>
+      </w:r>
+      <w:r>
+        <w:rPr>
+          <w:rFonts w:ascii=".PingFang SC" w:hAnsi=".PingFang SC" w:cs=".PingFang SC"/>
+          <w:sz w:val="24"/>
+          <w:sz-cs w:val="24"/>
+          <w:spacing w:val="0"/>
+          <w:color w:val="000000"/>
+        </w:rPr>
+        <w:t xml:space="preserve">《这个杀手不太冷》</w:t>
+      </w:r>
+    </w:p>
+    <w:p>
+      <w:pPr>
+        <w:ind w:left="720" w:first-line="-720"/>
+      </w:pPr>
+      <w:r>
+        <w:rPr>
+          <w:rFonts w:ascii=".PingFang SC" w:hAnsi=".PingFang SC" w:cs=".PingFang SC"/>
+          <w:sz w:val="24"/>
+          <w:sz-cs w:val="24"/>
+          <w:color w:val="000000"/>
+        </w:rPr>
+        <w:t xml:space="preserve"/>
+        <w:tab/>
+        <w:t xml:space="preserve">4.</w:t>
+        <w:tab/>
+        <w:t xml:space="preserve"/>
+      </w:r>
+      <w:r>
+        <w:rPr>
+          <w:rFonts w:ascii=".PingFang SC" w:hAnsi=".PingFang SC" w:cs=".PingFang SC"/>
+          <w:sz w:val="24"/>
+          <w:sz-cs w:val="24"/>
+          <w:spacing w:val="0"/>
+          <w:color w:val="000000"/>
+        </w:rPr>
+        <w:t xml:space="preserve">《低俗小说》</w:t>
+      </w:r>
+    </w:p>
+    <w:p>
+      <w:pPr>
+        <w:ind w:left="720" w:first-line="-720"/>
+      </w:pPr>
+      <w:r>
+        <w:rPr>
+          <w:rFonts w:ascii=".PingFang SC" w:hAnsi=".PingFang SC" w:cs=".PingFang SC"/>
+          <w:sz w:val="24"/>
+          <w:sz-cs w:val="24"/>
+          <w:color w:val="000000"/>
+        </w:rPr>
+        <w:t xml:space="preserve"/>
+        <w:tab/>
+        <w:t xml:space="preserve">5.</w:t>
+        <w:tab/>
+        <w:t xml:space="preserve"/>
+      </w:r>
+      <w:r>
+        <w:rPr>
+          <w:rFonts w:ascii=".PingFang SC" w:hAnsi=".PingFang SC" w:cs=".PingFang SC"/>
+          <w:sz w:val="24"/>
+          <w:sz-cs w:val="24"/>
+          <w:spacing w:val="0"/>
+          <w:color w:val="000000"/>
+        </w:rPr>
+        <w:t xml:space="preserve">《天生杀人狂》</w:t>
+      </w:r>
+    </w:p>
+    <w:p>
+      <w:pPr>
+        <w:ind w:left="720" w:first-line="-720"/>
+      </w:pPr>
+      <w:r>
+        <w:rPr>
+          <w:rFonts w:ascii=".PingFang SC" w:hAnsi=".PingFang SC" w:cs=".PingFang SC"/>
+          <w:sz w:val="24"/>
+          <w:sz-cs w:val="24"/>
+          <w:color w:val="000000"/>
+        </w:rPr>
+        <w:t xml:space="preserve"/>
+        <w:tab/>
+        <w:t xml:space="preserve">6.</w:t>
+        <w:tab/>
+        <w:t xml:space="preserve"/>
+      </w:r>
+      <w:r>
+        <w:rPr>
+          <w:rFonts w:ascii=".PingFang SC" w:hAnsi=".PingFang SC" w:cs=".PingFang SC"/>
+          <w:sz w:val="24"/>
+          <w:sz-cs w:val="24"/>
+          <w:spacing w:val="0"/>
+          <w:color w:val="000000"/>
+        </w:rPr>
+        <w:t xml:space="preserve">《生死时速》</w:t>
+      </w:r>
+    </w:p>
+    <w:p>
+      <w:pPr>
+        <w:ind w:left="720" w:first-line="-720"/>
+      </w:pPr>
+      <w:r>
+        <w:rPr>
+          <w:rFonts w:ascii=".PingFang SC" w:hAnsi=".PingFang SC" w:cs=".PingFang SC"/>
+          <w:sz w:val="24"/>
+          <w:sz-cs w:val="24"/>
+          <w:color w:val="000000"/>
+        </w:rPr>
+        <w:t xml:space="preserve"/>
+        <w:tab/>
+        <w:t xml:space="preserve">7.</w:t>
+        <w:tab/>
+        <w:t xml:space="preserve"/>
+      </w:r>
+      <w:r>
+        <w:rPr>
+          <w:rFonts w:ascii=".PingFang SC" w:hAnsi=".PingFang SC" w:cs=".PingFang SC"/>
+          <w:sz w:val="24"/>
+          <w:sz-cs w:val="24"/>
+          <w:spacing w:val="0"/>
+          <w:color w:val="000000"/>
+        </w:rPr>
+        <w:t xml:space="preserve">《变相怪杰》</w:t>
+      </w:r>
+    </w:p>
+    <w:p>
+      <w:pPr>
+        <w:ind w:left="720" w:first-line="-720"/>
+      </w:pPr>
+      <w:r>
+        <w:rPr>
+          <w:rFonts w:ascii=".PingFang SC" w:hAnsi=".PingFang SC" w:cs=".PingFang SC"/>
+          <w:sz w:val="24"/>
+          <w:sz-cs w:val="24"/>
+          <w:color w:val="000000"/>
+        </w:rPr>
+        <w:t xml:space="preserve"/>
+        <w:tab/>
+        <w:t xml:space="preserve">8.</w:t>
+        <w:tab/>
+        <w:t xml:space="preserve"/>
+      </w:r>
+      <w:r>
+        <w:rPr>
+          <w:rFonts w:ascii=".PingFang SC" w:hAnsi=".PingFang SC" w:cs=".PingFang SC"/>
+          <w:sz w:val="24"/>
+          <w:sz-cs w:val="24"/>
+          <w:spacing w:val="0"/>
+          <w:color w:val="000000"/>
+        </w:rPr>
+        <w:t xml:space="preserve">《燃情岁月》</w:t>
+      </w:r>
+    </w:p>
+    <w:p>
+      <w:pPr>
+        <w:ind w:left="720" w:first-line="-720"/>
+      </w:pPr>
+      <w:r>
+        <w:rPr>
+          <w:rFonts w:ascii=".PingFang SC" w:hAnsi=".PingFang SC" w:cs=".PingFang SC"/>
+          <w:sz w:val="24"/>
+          <w:sz-cs w:val="24"/>
+          <w:color w:val="000000"/>
+        </w:rPr>
+        <w:t xml:space="preserve"/>
+        <w:tab/>
+        <w:t xml:space="preserve">9.</w:t>
+        <w:tab/>
+        <w:t xml:space="preserve"/>
+      </w:r>
+      <w:r>
+        <w:rPr>
+          <w:rFonts w:ascii=".PingFang SC" w:hAnsi=".PingFang SC" w:cs=".PingFang SC"/>
+          <w:sz w:val="24"/>
+          <w:sz-cs w:val="24"/>
+          <w:spacing w:val="0"/>
+          <w:color w:val="000000"/>
+        </w:rPr>
+        <w:t xml:space="preserve">《夜访吸血鬼》</w:t>
+      </w:r>
+    </w:p>
+    <w:p>
+      <w:pPr>
+        <w:ind w:left="720" w:first-line="-720"/>
+      </w:pPr>
+      <w:r>
+        <w:rPr>
+          <w:rFonts w:ascii=".PingFang SC" w:hAnsi=".PingFang SC" w:cs=".PingFang SC"/>
+          <w:sz w:val="24"/>
+          <w:sz-cs w:val="24"/>
+          <w:color w:val="000000"/>
+        </w:rPr>
+        <w:t xml:space="preserve"/>
+        <w:tab/>
+        <w:t xml:space="preserve">10.</w:t>
+        <w:tab/>
+        <w:t xml:space="preserve"/>
+      </w:r>
+      <w:r>
+        <w:rPr>
+          <w:rFonts w:ascii=".PingFang SC" w:hAnsi=".PingFang SC" w:cs=".PingFang SC"/>
+          <w:sz w:val="24"/>
+          <w:sz-cs w:val="24"/>
+          <w:spacing w:val="0"/>
+          <w:color w:val="000000"/>
+        </w:rPr>
+        <w:t xml:space="preserve">《真实的谎言》</w:t>
+      </w:r>
+    </w:p>
+    <w:p>
+      <w:pPr>
+        <w:ind w:left="720" w:first-line="-720"/>
+      </w:pPr>
+      <w:r>
+        <w:rPr>
+          <w:rFonts w:ascii=".PingFang SC" w:hAnsi=".PingFang SC" w:cs=".PingFang SC"/>
+          <w:sz w:val="24"/>
+          <w:sz-cs w:val="24"/>
+          <w:color w:val="000000"/>
+        </w:rPr>
+        <w:t xml:space="preserve"/>
+        <w:tab/>
+        <w:t xml:space="preserve">11.</w:t>
+        <w:tab/>
+        <w:t xml:space="preserve"/>
+      </w:r>
+      <w:r>
+        <w:rPr>
+          <w:rFonts w:ascii=".PingFang SC" w:hAnsi=".PingFang SC" w:cs=".PingFang SC"/>
+          <w:sz w:val="24"/>
+          <w:sz-cs w:val="24"/>
+          <w:spacing w:val="0"/>
+          <w:color w:val="000000"/>
+        </w:rPr>
+        <w:t xml:space="preserve">《四个魂灵和一个葬礼》</w:t>
+      </w:r>
+    </w:p>
+    <w:p>
+      <w:pPr>
+        <w:spacing w:after="288"/>
+      </w:pPr>
+      <w:r>
+        <w:rPr>
+          <w:rFonts w:ascii="PT Sans" w:hAnsi="PT Sans" w:cs="PT Sans"/>
+          <w:sz w:val="28"/>
+          <w:sz-cs w:val="28"/>
+          <w:b/>
+          <w:spacing w:val="0"/>
+          <w:color w:val="000000"/>
+        </w:rPr>
+        <w:t xml:space="preserve">定义</w:t>
+      </w:r>
+    </w:p>
+    <w:p>
+      <w:pPr>
+        <w:spacing w:after="240"/>
+      </w:pPr>
+      <w:r>
+        <w:rPr>
+          <w:rFonts w:ascii=".PingFang SC" w:hAnsi=".PingFang SC" w:cs=".PingFang SC"/>
+          <w:sz w:val="24"/>
+          <w:sz-cs w:val="24"/>
+          <w:spacing w:val="0"/>
+          <w:color w:val="000000"/>
+        </w:rPr>
+        <w:t xml:space="preserve">又被称为 社会良心电影 或 问题电影，是一种存在广泛争议的好莱坞类型片</w:t>
+      </w:r>
+    </w:p>
+    <w:p>
+      <w:pPr>
+        <w:spacing w:after="319"/>
+      </w:pPr>
+      <w:r>
+        <w:rPr>
+          <w:rFonts w:ascii="PT Sans" w:hAnsi="PT Sans" w:cs="PT Sans"/>
+          <w:sz w:val="24"/>
+          <w:sz-cs w:val="24"/>
+          <w:b/>
+          <w:spacing w:val="0"/>
+          <w:color w:val="000000"/>
+        </w:rPr>
+        <w:t xml:space="preserve">起源</w:t>
+      </w:r>
+    </w:p>
+    <w:p>
+      <w:pPr>
+        <w:spacing w:after="240"/>
+      </w:pPr>
+      <w:r>
+        <w:rPr>
+          <w:rFonts w:ascii=".PingFang SC" w:hAnsi=".PingFang SC" w:cs=".PingFang SC"/>
+          <w:sz w:val="24"/>
+          <w:sz-cs w:val="24"/>
+          <w:spacing w:val="0"/>
+          <w:color w:val="000000"/>
+        </w:rPr>
+        <w:t xml:space="preserve">美国经历了几个世纪的血雨腥风，涉及社会、政治、经济、文化、种族和历史等痼疾，这些社会问题</w:t>
+        <w:br/>
+        <w:t xml:space="preserve">大卫·格里菲斯 《囤积居奇》（1909）</w:t>
+      </w:r>
+    </w:p>
+    <w:p>
+      <w:pPr>
+        <w:spacing w:after="288"/>
+      </w:pPr>
+      <w:r>
+        <w:rPr>
+          <w:rFonts w:ascii="PT Sans" w:hAnsi="PT Sans" w:cs="PT Sans"/>
+          <w:sz w:val="28"/>
+          <w:sz-cs w:val="28"/>
+          <w:b/>
+          <w:spacing w:val="0"/>
+          <w:color w:val="000000"/>
+        </w:rPr>
+        <w:t xml:space="preserve">经典主题</w:t>
+      </w:r>
+    </w:p>
+    <w:p>
+      <w:pPr>
+        <w:ind w:left="720" w:first-line="-720"/>
+      </w:pPr>
+      <w:r>
+        <w:rPr>
+          <w:rFonts w:ascii=".PingFang SC" w:hAnsi=".PingFang SC" w:cs=".PingFang SC"/>
+          <w:sz w:val="24"/>
+          <w:sz-cs w:val="24"/>
+          <w:color w:val="000000"/>
+        </w:rPr>
+        <w:t xml:space="preserve"/>
+        <w:tab/>
+        <w:t xml:space="preserve">•</w:t>
+        <w:tab/>
+        <w:t xml:space="preserve"/>
+      </w:r>
+      <w:r>
+        <w:rPr>
+          <w:rFonts w:ascii=".PingFang SC" w:hAnsi=".PingFang SC" w:cs=".PingFang SC"/>
+          <w:sz w:val="24"/>
+          <w:sz-cs w:val="24"/>
+          <w:spacing w:val="0"/>
+          <w:color w:val="000000"/>
+        </w:rPr>
+        <w:t xml:space="preserve">政治腐败</w:t>
+      </w:r>
+    </w:p>
+    <w:p>
+      <w:pPr>
+        <w:ind w:left="1440" w:first-line="-1440"/>
+      </w:pPr>
+      <w:r>
+        <w:rPr>
+          <w:rFonts w:ascii=".PingFang SC" w:hAnsi=".PingFang SC" w:cs=".PingFang SC"/>
+          <w:sz w:val="24"/>
+          <w:sz-cs w:val="24"/>
+          <w:color w:val="000000"/>
+        </w:rPr>
+        <w:t xml:space="preserve"/>
+        <w:tab/>
+        <w:t xml:space="preserve">◦</w:t>
+        <w:tab/>
+        <w:t xml:space="preserve"/>
+      </w:r>
+      <w:r>
+        <w:rPr>
+          <w:rFonts w:ascii=".PingFang SC" w:hAnsi=".PingFang SC" w:cs=".PingFang SC"/>
+          <w:sz w:val="24"/>
+          <w:sz-cs w:val="24"/>
+          <w:spacing w:val="0"/>
+          <w:color w:val="000000"/>
+        </w:rPr>
+        <w:t xml:space="preserve">e.g.</w:t>
+      </w:r>
+    </w:p>
+    <w:p>
+      <w:pPr>
+        <w:ind w:left="2160" w:first-line="-2160"/>
+      </w:pPr>
+      <w:r>
+        <w:rPr>
+          <w:rFonts w:ascii=".PingFang SC" w:hAnsi=".PingFang SC" w:cs=".PingFang SC"/>
+          <w:sz w:val="24"/>
+          <w:sz-cs w:val="24"/>
+          <w:color w:val="000000"/>
+        </w:rPr>
+        <w:t xml:space="preserve"/>
+        <w:tab/>
+        <w:t xml:space="preserve">▪</w:t>
+        <w:tab/>
+        <w:t xml:space="preserve"/>
+      </w:r>
+      <w:r>
+        <w:rPr>
+          <w:rFonts w:ascii=".PingFang SC" w:hAnsi=".PingFang SC" w:cs=".PingFang SC"/>
+          <w:sz w:val="24"/>
+          <w:sz-cs w:val="24"/>
+          <w:spacing w:val="0"/>
+          <w:color w:val="000000"/>
+        </w:rPr>
+        <w:t xml:space="preserve">《总统班底》（1976）</w:t>
+      </w:r>
+    </w:p>
+    <w:p>
+      <w:pPr>
+        <w:ind w:left="2160" w:first-line="-2160"/>
+      </w:pPr>
+      <w:r>
+        <w:rPr>
+          <w:rFonts w:ascii=".PingFang SC" w:hAnsi=".PingFang SC" w:cs=".PingFang SC"/>
+          <w:sz w:val="24"/>
+          <w:sz-cs w:val="24"/>
+          <w:color w:val="000000"/>
+        </w:rPr>
+        <w:t xml:space="preserve"/>
+        <w:tab/>
+        <w:t xml:space="preserve">▪</w:t>
+        <w:tab/>
+        <w:t xml:space="preserve"/>
+      </w:r>
+      <w:r>
+        <w:rPr>
+          <w:rFonts w:ascii=".PingFang SC" w:hAnsi=".PingFang SC" w:cs=".PingFang SC"/>
+          <w:sz w:val="24"/>
+          <w:sz-cs w:val="24"/>
+          <w:spacing w:val="0"/>
+          <w:color w:val="000000"/>
+        </w:rPr>
+        <w:t xml:space="preserve">《市政厅》（1996）</w:t>
+      </w:r>
+    </w:p>
+    <w:p>
+      <w:pPr>
+        <w:ind w:left="2160" w:first-line="-2160"/>
+      </w:pPr>
+      <w:r>
+        <w:rPr>
+          <w:rFonts w:ascii=".PingFang SC" w:hAnsi=".PingFang SC" w:cs=".PingFang SC"/>
+          <w:sz w:val="24"/>
+          <w:sz-cs w:val="24"/>
+          <w:color w:val="000000"/>
+        </w:rPr>
+        <w:t xml:space="preserve"/>
+        <w:tab/>
+        <w:t xml:space="preserve">▪</w:t>
+        <w:tab/>
+        <w:t xml:space="preserve"/>
+      </w:r>
+      <w:r>
+        <w:rPr>
+          <w:rFonts w:ascii=".PingFang SC" w:hAnsi=".PingFang SC" w:cs=".PingFang SC"/>
+          <w:sz w:val="24"/>
+          <w:sz-cs w:val="24"/>
+          <w:spacing w:val="0"/>
+          <w:color w:val="000000"/>
+        </w:rPr>
+        <w:t xml:space="preserve">《摇尾狗》（1997）</w:t>
+      </w:r>
+    </w:p>
+    <w:p>
+      <w:pPr>
+        <w:ind w:left="720" w:first-line="-720"/>
+      </w:pPr>
+      <w:r>
+        <w:rPr>
+          <w:rFonts w:ascii=".PingFang SC" w:hAnsi=".PingFang SC" w:cs=".PingFang SC"/>
+          <w:sz w:val="24"/>
+          <w:sz-cs w:val="24"/>
+          <w:color w:val="000000"/>
+        </w:rPr>
+        <w:t xml:space="preserve"/>
+        <w:tab/>
+        <w:t xml:space="preserve">•</w:t>
+        <w:tab/>
+        <w:t xml:space="preserve"/>
+      </w:r>
+      <w:r>
+        <w:rPr>
+          <w:rFonts w:ascii=".PingFang SC" w:hAnsi=".PingFang SC" w:cs=".PingFang SC"/>
+          <w:sz w:val="24"/>
+          <w:sz-cs w:val="24"/>
+          <w:spacing w:val="0"/>
+          <w:color w:val="000000"/>
+        </w:rPr>
+        <w:t xml:space="preserve">体制弊端</w:t>
+      </w:r>
+    </w:p>
+    <w:p>
+      <w:pPr>
+        <w:ind w:left="1440" w:first-line="-1440"/>
+      </w:pPr>
+      <w:r>
+        <w:rPr>
+          <w:rFonts w:ascii=".PingFang SC" w:hAnsi=".PingFang SC" w:cs=".PingFang SC"/>
+          <w:sz w:val="24"/>
+          <w:sz-cs w:val="24"/>
+          <w:color w:val="000000"/>
+        </w:rPr>
+        <w:t xml:space="preserve"/>
+        <w:tab/>
+        <w:t xml:space="preserve">◦</w:t>
+        <w:tab/>
+        <w:t xml:space="preserve"/>
+      </w:r>
+      <w:r>
+        <w:rPr>
+          <w:rFonts w:ascii=".PingFang SC" w:hAnsi=".PingFang SC" w:cs=".PingFang SC"/>
+          <w:sz w:val="24"/>
+          <w:sz-cs w:val="24"/>
+          <w:spacing w:val="0"/>
+          <w:color w:val="000000"/>
+        </w:rPr>
+        <w:t xml:space="preserve">e.g.</w:t>
+      </w:r>
+    </w:p>
+    <w:p>
+      <w:pPr>
+        <w:ind w:left="2160" w:first-line="-2160"/>
+      </w:pPr>
+      <w:r>
+        <w:rPr>
+          <w:rFonts w:ascii=".PingFang SC" w:hAnsi=".PingFang SC" w:cs=".PingFang SC"/>
+          <w:sz w:val="24"/>
+          <w:sz-cs w:val="24"/>
+          <w:color w:val="000000"/>
+        </w:rPr>
+        <w:t xml:space="preserve"/>
+        <w:tab/>
+        <w:t xml:space="preserve">▪</w:t>
+        <w:tab/>
+        <w:t xml:space="preserve"/>
+      </w:r>
+      <w:r>
+        <w:rPr>
+          <w:rFonts w:ascii=".PingFang SC" w:hAnsi=".PingFang SC" w:cs=".PingFang SC"/>
+          <w:sz w:val="24"/>
+          <w:sz-cs w:val="24"/>
+          <w:spacing w:val="0"/>
+          <w:color w:val="000000"/>
+        </w:rPr>
+        <w:t xml:space="preserve">《肖申克的救赎》 </w:t>
+      </w:r>
+    </w:p>
+    <w:p>
+      <w:pPr>
+        <w:ind w:left="2160" w:first-line="-2160"/>
+      </w:pPr>
+      <w:r>
+        <w:rPr>
+          <w:rFonts w:ascii=".PingFang SC" w:hAnsi=".PingFang SC" w:cs=".PingFang SC"/>
+          <w:sz w:val="24"/>
+          <w:sz-cs w:val="24"/>
+          <w:color w:val="000000"/>
+        </w:rPr>
+        <w:t xml:space="preserve"/>
+        <w:tab/>
+        <w:t xml:space="preserve">▪</w:t>
+        <w:tab/>
+        <w:t xml:space="preserve"/>
+      </w:r>
+      <w:r>
+        <w:rPr>
+          <w:rFonts w:ascii=".PingFang SC" w:hAnsi=".PingFang SC" w:cs=".PingFang SC"/>
+          <w:sz w:val="24"/>
+          <w:sz-cs w:val="24"/>
+          <w:spacing w:val="0"/>
+          <w:color w:val="000000"/>
+        </w:rPr>
+        <w:t xml:space="preserve">《绿色奇迹》 </w:t>
+      </w:r>
+    </w:p>
+    <w:p>
+      <w:pPr>
+        <w:ind w:left="720" w:first-line="-720"/>
+      </w:pPr>
+      <w:r>
+        <w:rPr>
+          <w:rFonts w:ascii=".PingFang SC" w:hAnsi=".PingFang SC" w:cs=".PingFang SC"/>
+          <w:sz w:val="24"/>
+          <w:sz-cs w:val="24"/>
+          <w:color w:val="000000"/>
+        </w:rPr>
+        <w:t xml:space="preserve"/>
+        <w:tab/>
+        <w:t xml:space="preserve">•</w:t>
+        <w:tab/>
+        <w:t xml:space="preserve"/>
+      </w:r>
+      <w:r>
+        <w:rPr>
+          <w:rFonts w:ascii=".PingFang SC" w:hAnsi=".PingFang SC" w:cs=".PingFang SC"/>
+          <w:sz w:val="24"/>
+          <w:sz-cs w:val="24"/>
+          <w:spacing w:val="0"/>
+          <w:color w:val="000000"/>
+        </w:rPr>
+        <w:t xml:space="preserve">越战后遗症 </w:t>
+      </w:r>
+    </w:p>
+    <w:p>
+      <w:pPr>
+        <w:ind w:left="720" w:first-line="-720"/>
+      </w:pPr>
+      <w:r>
+        <w:rPr>
+          <w:rFonts w:ascii=".PingFang SC" w:hAnsi=".PingFang SC" w:cs=".PingFang SC"/>
+          <w:sz w:val="24"/>
+          <w:sz-cs w:val="24"/>
+          <w:color w:val="000000"/>
+        </w:rPr>
+        <w:t xml:space="preserve"/>
+        <w:tab/>
+        <w:t xml:space="preserve">•</w:t>
+        <w:tab/>
+        <w:t xml:space="preserve"/>
+      </w:r>
+      <w:r>
+        <w:rPr>
+          <w:rFonts w:ascii=".PingFang SC" w:hAnsi=".PingFang SC" w:cs=".PingFang SC"/>
+          <w:sz w:val="24"/>
+          <w:sz-cs w:val="24"/>
+          <w:spacing w:val="0"/>
+          <w:color w:val="000000"/>
+        </w:rPr>
+        <w:t xml:space="preserve">金钱</w:t>
+      </w:r>
+    </w:p>
+    <w:p>
+      <w:pPr>
+        <w:ind w:left="1440" w:first-line="-1440"/>
+      </w:pPr>
+      <w:r>
+        <w:rPr>
+          <w:rFonts w:ascii=".PingFang SC" w:hAnsi=".PingFang SC" w:cs=".PingFang SC"/>
+          <w:sz w:val="24"/>
+          <w:sz-cs w:val="24"/>
+          <w:color w:val="000000"/>
+        </w:rPr>
+        <w:t xml:space="preserve"/>
+        <w:tab/>
+        <w:t xml:space="preserve">◦</w:t>
+        <w:tab/>
+        <w:t xml:space="preserve"/>
+      </w:r>
+      <w:r>
+        <w:rPr>
+          <w:rFonts w:ascii=".PingFang SC" w:hAnsi=".PingFang SC" w:cs=".PingFang SC"/>
+          <w:sz w:val="24"/>
+          <w:sz-cs w:val="24"/>
+          <w:spacing w:val="0"/>
+          <w:color w:val="000000"/>
+        </w:rPr>
+        <w:t xml:space="preserve">e.g.</w:t>
+      </w:r>
+    </w:p>
+    <w:p>
+      <w:pPr>
+        <w:ind w:left="2160" w:first-line="-2160"/>
+      </w:pPr>
+      <w:r>
+        <w:rPr>
+          <w:rFonts w:ascii=".PingFang SC" w:hAnsi=".PingFang SC" w:cs=".PingFang SC"/>
+          <w:sz w:val="24"/>
+          <w:sz-cs w:val="24"/>
+          <w:color w:val="000000"/>
+        </w:rPr>
+        <w:t xml:space="preserve"/>
+        <w:tab/>
+        <w:t xml:space="preserve">▪</w:t>
+        <w:tab/>
+        <w:t xml:space="preserve"/>
+      </w:r>
+      <w:r>
+        <w:rPr>
+          <w:rFonts w:ascii=".PingFang SC" w:hAnsi=".PingFang SC" w:cs=".PingFang SC"/>
+          <w:sz w:val="24"/>
+          <w:sz-cs w:val="24"/>
+          <w:spacing w:val="0"/>
+          <w:color w:val="000000"/>
+        </w:rPr>
+        <w:t xml:space="preserve">《华尔街》（1987） </w:t>
+      </w:r>
+    </w:p>
+    <w:p>
+      <w:pPr>
+        <w:ind w:left="2160" w:first-line="-2160"/>
+      </w:pPr>
+      <w:r>
+        <w:rPr>
+          <w:rFonts w:ascii=".PingFang SC" w:hAnsi=".PingFang SC" w:cs=".PingFang SC"/>
+          <w:sz w:val="24"/>
+          <w:sz-cs w:val="24"/>
+          <w:color w:val="000000"/>
+        </w:rPr>
+        <w:t xml:space="preserve"/>
+        <w:tab/>
+        <w:t xml:space="preserve">▪</w:t>
+        <w:tab/>
+        <w:t xml:space="preserve"/>
+      </w:r>
+      <w:r>
+        <w:rPr>
+          <w:rFonts w:ascii=".PingFang SC" w:hAnsi=".PingFang SC" w:cs=".PingFang SC"/>
+          <w:sz w:val="24"/>
+          <w:sz-cs w:val="24"/>
+          <w:spacing w:val="0"/>
+          <w:color w:val="000000"/>
+        </w:rPr>
+        <w:t xml:space="preserve">《华尔街 2：金钱永不眠》（2011）</w:t>
+      </w:r>
+    </w:p>
+    <w:p>
+      <w:pPr>
+        <w:ind w:left="2160" w:first-line="-2160"/>
+      </w:pPr>
+      <w:r>
+        <w:rPr>
+          <w:rFonts w:ascii=".PingFang SC" w:hAnsi=".PingFang SC" w:cs=".PingFang SC"/>
+          <w:sz w:val="24"/>
+          <w:sz-cs w:val="24"/>
+          <w:color w:val="000000"/>
+        </w:rPr>
+        <w:t xml:space="preserve"/>
+        <w:tab/>
+        <w:t xml:space="preserve">▪</w:t>
+        <w:tab/>
+        <w:t xml:space="preserve"/>
+      </w:r>
+      <w:r>
+        <w:rPr>
+          <w:rFonts w:ascii=".PingFang SC" w:hAnsi=".PingFang SC" w:cs=".PingFang SC"/>
+          <w:sz w:val="24"/>
+          <w:sz-cs w:val="24"/>
+          <w:spacing w:val="0"/>
+          <w:color w:val="000000"/>
+        </w:rPr>
+        <w:t xml:space="preserve">《华尔街之狼》（2013）</w:t>
+      </w:r>
+    </w:p>
+    <w:p>
+      <w:pPr>
+        <w:ind w:left="720" w:first-line="-720"/>
+      </w:pPr>
+      <w:r>
+        <w:rPr>
+          <w:rFonts w:ascii=".PingFang SC" w:hAnsi=".PingFang SC" w:cs=".PingFang SC"/>
+          <w:sz w:val="24"/>
+          <w:sz-cs w:val="24"/>
+          <w:color w:val="000000"/>
+        </w:rPr>
+        <w:t xml:space="preserve"/>
+        <w:tab/>
+        <w:t xml:space="preserve">•</w:t>
+        <w:tab/>
+        <w:t xml:space="preserve"/>
+      </w:r>
+      <w:r>
+        <w:rPr>
+          <w:rFonts w:ascii=".PingFang SC" w:hAnsi=".PingFang SC" w:cs=".PingFang SC"/>
+          <w:sz w:val="24"/>
+          <w:sz-cs w:val="24"/>
+          <w:spacing w:val="0"/>
+          <w:color w:val="000000"/>
+        </w:rPr>
+        <w:t xml:space="preserve">暴力犯罪</w:t>
+      </w:r>
+    </w:p>
+    <w:p>
+      <w:pPr>
+        <w:ind w:left="720" w:first-line="-720"/>
+      </w:pPr>
+      <w:r>
+        <w:rPr>
+          <w:rFonts w:ascii=".PingFang SC" w:hAnsi=".PingFang SC" w:cs=".PingFang SC"/>
+          <w:sz w:val="24"/>
+          <w:sz-cs w:val="24"/>
+          <w:color w:val="000000"/>
+        </w:rPr>
+        <w:t xml:space="preserve"/>
+        <w:tab/>
+        <w:t xml:space="preserve">•</w:t>
+        <w:tab/>
+        <w:t xml:space="preserve"/>
+      </w:r>
+      <w:r>
+        <w:rPr>
+          <w:rFonts w:ascii=".PingFang SC" w:hAnsi=".PingFang SC" w:cs=".PingFang SC"/>
+          <w:sz w:val="24"/>
+          <w:sz-cs w:val="24"/>
+          <w:spacing w:val="0"/>
+          <w:color w:val="000000"/>
+        </w:rPr>
+        <w:t xml:space="preserve">种族</w:t>
+      </w:r>
+    </w:p>
+    <w:p>
+      <w:pPr>
+        <w:ind w:left="720" w:first-line="-720"/>
+      </w:pPr>
+      <w:r>
+        <w:rPr>
+          <w:rFonts w:ascii=".PingFang SC" w:hAnsi=".PingFang SC" w:cs=".PingFang SC"/>
+          <w:sz w:val="24"/>
+          <w:sz-cs w:val="24"/>
+          <w:color w:val="000000"/>
+        </w:rPr>
+        <w:t xml:space="preserve"/>
+        <w:tab/>
+        <w:t xml:space="preserve">•</w:t>
+        <w:tab/>
+        <w:t xml:space="preserve"/>
+      </w:r>
+      <w:r>
+        <w:rPr>
+          <w:rFonts w:ascii=".PingFang SC" w:hAnsi=".PingFang SC" w:cs=".PingFang SC"/>
+          <w:sz w:val="24"/>
+          <w:sz-cs w:val="24"/>
+          <w:spacing w:val="0"/>
+          <w:color w:val="000000"/>
+        </w:rPr>
+        <w:t xml:space="preserve">媒体疯狂</w:t>
+      </w:r>
+    </w:p>
+    <w:p>
+      <w:pPr>
+        <w:ind w:left="1440" w:first-line="-1440"/>
+      </w:pPr>
+      <w:r>
+        <w:rPr>
+          <w:rFonts w:ascii=".PingFang SC" w:hAnsi=".PingFang SC" w:cs=".PingFang SC"/>
+          <w:sz w:val="24"/>
+          <w:sz-cs w:val="24"/>
+          <w:color w:val="000000"/>
+        </w:rPr>
+        <w:t xml:space="preserve"/>
+        <w:tab/>
+        <w:t xml:space="preserve">◦</w:t>
+        <w:tab/>
+        <w:t xml:space="preserve"/>
+      </w:r>
+      <w:r>
+        <w:rPr>
+          <w:rFonts w:ascii=".PingFang SC" w:hAnsi=".PingFang SC" w:cs=".PingFang SC"/>
+          <w:sz w:val="24"/>
+          <w:sz-cs w:val="24"/>
+          <w:spacing w:val="0"/>
+          <w:color w:val="000000"/>
+        </w:rPr>
+        <w:t xml:space="preserve">e.g.</w:t>
+      </w:r>
+    </w:p>
+    <w:p>
+      <w:pPr>
+        <w:ind w:left="2160" w:first-line="-2160"/>
+      </w:pPr>
+      <w:r>
+        <w:rPr>
+          <w:rFonts w:ascii=".PingFang SC" w:hAnsi=".PingFang SC" w:cs=".PingFang SC"/>
+          <w:sz w:val="24"/>
+          <w:sz-cs w:val="24"/>
+          <w:color w:val="000000"/>
+        </w:rPr>
+        <w:t xml:space="preserve"/>
+        <w:tab/>
+        <w:t xml:space="preserve">▪</w:t>
+        <w:tab/>
+        <w:t xml:space="preserve"/>
+      </w:r>
+      <w:r>
+        <w:rPr>
+          <w:rFonts w:ascii=".PingFang SC" w:hAnsi=".PingFang SC" w:cs=".PingFang SC"/>
+          <w:sz w:val="24"/>
+          <w:sz-cs w:val="24"/>
+          <w:spacing w:val="0"/>
+          <w:color w:val="000000"/>
+        </w:rPr>
+        <w:t xml:space="preserve">《楚门的世界》（1998）</w:t>
+        <w:br/>
+        <w:t xml:space="preserve"/>
+      </w:r>
+    </w:p>
+    <w:p>
+      <w:pPr>
+        <w:ind w:left="720" w:first-line="-720"/>
+      </w:pPr>
+      <w:r>
+        <w:rPr>
+          <w:rFonts w:ascii=".PingFang SC" w:hAnsi=".PingFang SC" w:cs=".PingFang SC"/>
+          <w:sz w:val="24"/>
+          <w:sz-cs w:val="24"/>
+          <w:color w:val="000000"/>
+        </w:rPr>
+        <w:t xml:space="preserve"/>
+        <w:tab/>
+        <w:t xml:space="preserve">•</w:t>
+        <w:tab/>
+        <w:t xml:space="preserve"/>
+      </w:r>
+      <w:r>
+        <w:rPr>
+          <w:rFonts w:ascii=".PingFang SC" w:hAnsi=".PingFang SC" w:cs=".PingFang SC"/>
+          <w:sz w:val="24"/>
+          <w:sz-cs w:val="24"/>
+          <w:spacing w:val="0"/>
+          <w:color w:val="000000"/>
+        </w:rPr>
+        <w:t xml:space="preserve">青少年叛逆</w:t>
+      </w:r>
+    </w:p>
+    <w:p>
+      <w:pPr>
+        <w:ind w:left="1440" w:first-line="-1440"/>
+      </w:pPr>
+      <w:r>
+        <w:rPr>
+          <w:rFonts w:ascii=".PingFang SC" w:hAnsi=".PingFang SC" w:cs=".PingFang SC"/>
+          <w:sz w:val="24"/>
+          <w:sz-cs w:val="24"/>
+          <w:color w:val="000000"/>
+        </w:rPr>
+        <w:t xml:space="preserve"/>
+        <w:tab/>
+        <w:t xml:space="preserve">◦</w:t>
+        <w:tab/>
+        <w:t xml:space="preserve"/>
+      </w:r>
+      <w:r>
+        <w:rPr>
+          <w:rFonts w:ascii=".PingFang SC" w:hAnsi=".PingFang SC" w:cs=".PingFang SC"/>
+          <w:sz w:val="24"/>
+          <w:sz-cs w:val="24"/>
+          <w:spacing w:val="0"/>
+          <w:color w:val="000000"/>
+        </w:rPr>
+        <w:t xml:space="preserve">e.g.</w:t>
+      </w:r>
+    </w:p>
+    <w:p>
+      <w:pPr>
+        <w:ind w:left="2160" w:first-line="-2160"/>
+      </w:pPr>
+      <w:r>
+        <w:rPr>
+          <w:rFonts w:ascii=".PingFang SC" w:hAnsi=".PingFang SC" w:cs=".PingFang SC"/>
+          <w:sz w:val="24"/>
+          <w:sz-cs w:val="24"/>
+          <w:color w:val="000000"/>
+        </w:rPr>
+        <w:t xml:space="preserve"/>
+        <w:tab/>
+        <w:t xml:space="preserve">▪</w:t>
+        <w:tab/>
+        <w:t xml:space="preserve"/>
+      </w:r>
+      <w:r>
+        <w:rPr>
+          <w:rFonts w:ascii=".PingFang SC" w:hAnsi=".PingFang SC" w:cs=".PingFang SC"/>
+          <w:sz w:val="24"/>
+          <w:sz-cs w:val="24"/>
+          <w:spacing w:val="0"/>
+          <w:color w:val="000000"/>
+        </w:rPr>
+        <w:t xml:space="preserve">《毕业生》（1967） </w:t>
+      </w:r>
+    </w:p>
+    <w:p>
+      <w:pPr>
+        <w:ind w:left="720" w:first-line="-720"/>
+      </w:pPr>
+      <w:r>
+        <w:rPr>
+          <w:rFonts w:ascii=".PingFang SC" w:hAnsi=".PingFang SC" w:cs=".PingFang SC"/>
+          <w:sz w:val="24"/>
+          <w:sz-cs w:val="24"/>
+          <w:color w:val="000000"/>
+        </w:rPr>
+        <w:t xml:space="preserve"/>
+        <w:tab/>
+        <w:t xml:space="preserve">•</w:t>
+        <w:tab/>
+        <w:t xml:space="preserve"/>
+      </w:r>
+      <w:r>
+        <w:rPr>
+          <w:rFonts w:ascii=".PingFang SC" w:hAnsi=".PingFang SC" w:cs=".PingFang SC"/>
+          <w:sz w:val="24"/>
+          <w:sz-cs w:val="24"/>
+          <w:spacing w:val="0"/>
+          <w:color w:val="000000"/>
+        </w:rPr>
+        <w:t xml:space="preserve">家庭</w:t>
+      </w:r>
+    </w:p>
+    <w:p>
+      <w:pPr>
+        <w:ind w:left="1440" w:first-line="-1440"/>
+      </w:pPr>
+      <w:r>
+        <w:rPr>
+          <w:rFonts w:ascii=".PingFang SC" w:hAnsi=".PingFang SC" w:cs=".PingFang SC"/>
+          <w:sz w:val="24"/>
+          <w:sz-cs w:val="24"/>
+          <w:color w:val="000000"/>
+        </w:rPr>
+        <w:t xml:space="preserve"/>
+        <w:tab/>
+        <w:t xml:space="preserve">◦</w:t>
+        <w:tab/>
+        <w:t xml:space="preserve"/>
+      </w:r>
+      <w:r>
+        <w:rPr>
+          <w:rFonts w:ascii=".PingFang SC" w:hAnsi=".PingFang SC" w:cs=".PingFang SC"/>
+          <w:sz w:val="24"/>
+          <w:sz-cs w:val="24"/>
+          <w:spacing w:val="0"/>
+          <w:color w:val="000000"/>
+        </w:rPr>
+        <w:t xml:space="preserve">e.g.</w:t>
+      </w:r>
+    </w:p>
+    <w:p>
+      <w:pPr>
+        <w:ind w:left="2160" w:first-line="-2160"/>
+      </w:pPr>
+      <w:r>
+        <w:rPr>
+          <w:rFonts w:ascii=".PingFang SC" w:hAnsi=".PingFang SC" w:cs=".PingFang SC"/>
+          <w:sz w:val="24"/>
+          <w:sz-cs w:val="24"/>
+          <w:color w:val="000000"/>
+        </w:rPr>
+        <w:t xml:space="preserve"/>
+        <w:tab/>
+        <w:t xml:space="preserve">▪</w:t>
+        <w:tab/>
+        <w:t xml:space="preserve"/>
+      </w:r>
+      <w:r>
+        <w:rPr>
+          <w:rFonts w:ascii=".PingFang SC" w:hAnsi=".PingFang SC" w:cs=".PingFang SC"/>
+          <w:sz w:val="24"/>
+          <w:sz-cs w:val="24"/>
+          <w:spacing w:val="0"/>
+          <w:color w:val="000000"/>
+        </w:rPr>
+        <w:t xml:space="preserve">《克莱默家庭》</w:t>
+        <w:br/>
+        <w:t xml:space="preserve"/>
+      </w:r>
+    </w:p>
+    <w:p>
+      <w:pPr>
+        <w:ind w:left="720" w:first-line="-720"/>
+      </w:pPr>
+      <w:r>
+        <w:rPr>
+          <w:rFonts w:ascii=".PingFang SC" w:hAnsi=".PingFang SC" w:cs=".PingFang SC"/>
+          <w:sz w:val="24"/>
+          <w:sz-cs w:val="24"/>
+          <w:color w:val="000000"/>
+        </w:rPr>
+        <w:t xml:space="preserve"/>
+        <w:tab/>
+        <w:t xml:space="preserve">•</w:t>
+        <w:tab/>
+        <w:t xml:space="preserve"/>
+      </w:r>
+      <w:r>
+        <w:rPr>
+          <w:rFonts w:ascii=".PingFang SC" w:hAnsi=".PingFang SC" w:cs=".PingFang SC"/>
+          <w:sz w:val="24"/>
+          <w:sz-cs w:val="24"/>
+          <w:spacing w:val="0"/>
+          <w:color w:val="000000"/>
+        </w:rPr>
+        <w:t xml:space="preserve">两性</w:t>
+      </w:r>
+    </w:p>
+    <w:p>
+      <w:pPr>
+        <w:ind w:left="720" w:first-line="-720"/>
+      </w:pPr>
+      <w:r>
+        <w:rPr>
+          <w:rFonts w:ascii=".PingFang SC" w:hAnsi=".PingFang SC" w:cs=".PingFang SC"/>
+          <w:sz w:val="24"/>
+          <w:sz-cs w:val="24"/>
+          <w:color w:val="000000"/>
+        </w:rPr>
+        <w:t xml:space="preserve"/>
+        <w:tab/>
+        <w:t xml:space="preserve">•</w:t>
+        <w:tab/>
+        <w:t xml:space="preserve"/>
+      </w:r>
+      <w:r>
+        <w:rPr>
+          <w:rFonts w:ascii=".PingFang SC" w:hAnsi=".PingFang SC" w:cs=".PingFang SC"/>
+          <w:sz w:val="24"/>
+          <w:sz-cs w:val="24"/>
+          <w:spacing w:val="0"/>
+          <w:color w:val="000000"/>
+        </w:rPr>
+        <w:t xml:space="preserve">女权</w:t>
+      </w:r>
+    </w:p>
+    <w:p>
+      <w:pPr>
+        <w:ind w:left="720" w:first-line="-720"/>
+      </w:pPr>
+      <w:r>
+        <w:rPr>
+          <w:rFonts w:ascii=".PingFang SC" w:hAnsi=".PingFang SC" w:cs=".PingFang SC"/>
+          <w:sz w:val="24"/>
+          <w:sz-cs w:val="24"/>
+          <w:color w:val="000000"/>
+        </w:rPr>
+        <w:t xml:space="preserve"/>
+        <w:tab/>
+        <w:t xml:space="preserve">•</w:t>
+        <w:tab/>
+        <w:t xml:space="preserve"/>
+      </w:r>
+      <w:r>
+        <w:rPr>
+          <w:rFonts w:ascii=".PingFang SC" w:hAnsi=".PingFang SC" w:cs=".PingFang SC"/>
+          <w:sz w:val="24"/>
+          <w:sz-cs w:val="24"/>
+          <w:spacing w:val="0"/>
+          <w:color w:val="000000"/>
+        </w:rPr>
+        <w:t xml:space="preserve">同性恋（Initial in the 90s） </w:t>
+      </w:r>
+    </w:p>
+    <w:p>
+      <w:pPr>
+        <w:ind w:left="720" w:first-line="-720"/>
+      </w:pPr>
+      <w:r>
+        <w:rPr>
+          <w:rFonts w:ascii=".PingFang SC" w:hAnsi=".PingFang SC" w:cs=".PingFang SC"/>
+          <w:sz w:val="24"/>
+          <w:sz-cs w:val="24"/>
+          <w:color w:val="000000"/>
+        </w:rPr>
+        <w:t xml:space="preserve"/>
+        <w:tab/>
+        <w:t xml:space="preserve">•</w:t>
+        <w:tab/>
+        <w:t xml:space="preserve"/>
+      </w:r>
+      <w:r>
+        <w:rPr>
+          <w:rFonts w:ascii=".PingFang SC" w:hAnsi=".PingFang SC" w:cs=".PingFang SC"/>
+          <w:sz w:val="24"/>
+          <w:sz-cs w:val="24"/>
+          <w:spacing w:val="0"/>
+          <w:color w:val="000000"/>
+        </w:rPr>
+        <w:t xml:space="preserve">艾滋病</w:t>
+      </w:r>
+    </w:p>
+    <w:p>
+      <w:pPr>
+        <w:ind w:left="1440" w:first-line="-1440"/>
+      </w:pPr>
+      <w:r>
+        <w:rPr>
+          <w:rFonts w:ascii=".PingFang SC" w:hAnsi=".PingFang SC" w:cs=".PingFang SC"/>
+          <w:sz w:val="24"/>
+          <w:sz-cs w:val="24"/>
+          <w:color w:val="000000"/>
+        </w:rPr>
+        <w:t xml:space="preserve"/>
+        <w:tab/>
+        <w:t xml:space="preserve">◦</w:t>
+        <w:tab/>
+        <w:t xml:space="preserve"/>
+      </w:r>
+      <w:r>
+        <w:rPr>
+          <w:rFonts w:ascii=".PingFang SC" w:hAnsi=".PingFang SC" w:cs=".PingFang SC"/>
+          <w:sz w:val="24"/>
+          <w:sz-cs w:val="24"/>
+          <w:spacing w:val="0"/>
+          <w:color w:val="000000"/>
+        </w:rPr>
+        <w:t xml:space="preserve">e.g.</w:t>
+      </w:r>
+    </w:p>
+    <w:p>
+      <w:pPr>
+        <w:ind w:left="2160" w:first-line="-2160"/>
+      </w:pPr>
+      <w:r>
+        <w:rPr>
+          <w:rFonts w:ascii=".PingFang SC" w:hAnsi=".PingFang SC" w:cs=".PingFang SC"/>
+          <w:sz w:val="24"/>
+          <w:sz-cs w:val="24"/>
+          <w:color w:val="000000"/>
+        </w:rPr>
+        <w:t xml:space="preserve"/>
+        <w:tab/>
+        <w:t xml:space="preserve">▪</w:t>
+        <w:tab/>
+        <w:t xml:space="preserve"/>
+      </w:r>
+      <w:r>
+        <w:rPr>
+          <w:rFonts w:ascii=".PingFang SC" w:hAnsi=".PingFang SC" w:cs=".PingFang SC"/>
+          <w:sz w:val="24"/>
+          <w:sz-cs w:val="24"/>
+          <w:spacing w:val="0"/>
+          <w:color w:val="000000"/>
+        </w:rPr>
+        <w:t xml:space="preserve">《费城故事》 </w:t>
+      </w:r>
+    </w:p>
+    <w:p>
+      <w:pPr>
+        <w:spacing w:after="288"/>
+      </w:pPr>
+      <w:r>
+        <w:rPr>
+          <w:rFonts w:ascii="PT Sans" w:hAnsi="PT Sans" w:cs="PT Sans"/>
+          <w:sz w:val="28"/>
+          <w:sz-cs w:val="28"/>
+          <w:b/>
+          <w:spacing w:val="0"/>
+          <w:color w:val="000000"/>
+        </w:rPr>
+        <w:t xml:space="preserve">独立电影</w:t>
+      </w:r>
+    </w:p>
+    <w:p>
+      <w:pPr>
+        <w:spacing w:after="319"/>
+      </w:pPr>
+      <w:r>
+        <w:rPr>
+          <w:rFonts w:ascii="PT Sans" w:hAnsi="PT Sans" w:cs="PT Sans"/>
+          <w:sz w:val="24"/>
+          <w:sz-cs w:val="24"/>
+          <w:b/>
+          <w:spacing w:val="0"/>
+          <w:color w:val="000000"/>
+        </w:rPr>
+        <w:t xml:space="preserve">定义</w:t>
+      </w:r>
+    </w:p>
+    <w:p>
+      <w:pPr>
+        <w:ind w:left="720" w:first-line="-720"/>
+      </w:pPr>
+      <w:r>
+        <w:rPr>
+          <w:rFonts w:ascii=".PingFang SC" w:hAnsi=".PingFang SC" w:cs=".PingFang SC"/>
+          <w:sz w:val="24"/>
+          <w:sz-cs w:val="24"/>
+          <w:color w:val="000000"/>
+        </w:rPr>
+        <w:t xml:space="preserve"/>
+        <w:tab/>
+        <w:t xml:space="preserve">•</w:t>
+        <w:tab/>
+        <w:t xml:space="preserve"/>
+      </w:r>
+      <w:r>
+        <w:rPr>
+          <w:rFonts w:ascii=".PingFang SC" w:hAnsi=".PingFang SC" w:cs=".PingFang SC"/>
+          <w:sz w:val="24"/>
+          <w:sz-cs w:val="24"/>
+          <w:spacing w:val="0"/>
+          <w:color w:val="000000"/>
+        </w:rPr>
+        <w:t xml:space="preserve">上世纪中期，「八大电影公司」垄断，电影拍摄严格遵循「制片人制度」，好莱坞目标完全瞄准市场，期望获得最大利润，因此这种制度为电影产业带来大量资金，但也限制了电影创作者的发挥空间。于是一批电影人摆脱了「八大电影公司」的控制，自筹资金，甚至自己编写举办，自己担任导演，拍出了许多与商业电影界人不同的思想性强的电影，被人们称为「独立电影」</w:t>
+      </w:r>
+    </w:p>
+    <w:p>
+      <w:pPr>
+        <w:spacing w:after="319"/>
+      </w:pPr>
+      <w:r>
+        <w:rPr>
+          <w:rFonts w:ascii="PT Sans" w:hAnsi="PT Sans" w:cs="PT Sans"/>
+          <w:sz w:val="24"/>
+          <w:sz-cs w:val="24"/>
+          <w:b/>
+          <w:spacing w:val="0"/>
+          <w:color w:val="000000"/>
+        </w:rPr>
+        <w:t xml:space="preserve">独立电影导演</w:t>
+      </w:r>
+    </w:p>
+    <w:p>
+      <w:pPr>
+        <w:ind w:left="720" w:first-line="-720"/>
+        <w:spacing w:after="240"/>
+      </w:pPr>
+      <w:r>
+        <w:rPr>
+          <w:rFonts w:ascii=".PingFang SC" w:hAnsi=".PingFang SC" w:cs=".PingFang SC"/>
+          <w:sz w:val="24"/>
+          <w:sz-cs w:val="24"/>
+          <w:color w:val="000000"/>
+        </w:rPr>
+        <w:t xml:space="preserve"/>
+        <w:tab/>
+        <w:t xml:space="preserve">•</w:t>
+        <w:tab/>
+        <w:t xml:space="preserve"/>
+      </w:r>
+      <w:r>
+        <w:rPr>
+          <w:rFonts w:ascii=".PingFang SC" w:hAnsi=".PingFang SC" w:cs=".PingFang SC"/>
+          <w:sz w:val="24"/>
+          <w:sz-cs w:val="24"/>
+          <w:spacing w:val="0"/>
+          <w:color w:val="000000"/>
+        </w:rPr>
+        <w:t xml:space="preserve">奥利弗·斯通（Oliver Stone, 1946 - Current）</w:t>
+        <w:br/>
+        <w:t xml:space="preserve">“电影对社会负有道义责任，不能随意渲染暴力。”</w:t>
+        <w:br/>
+        <w:t xml:space="preserve">“如果不能传达给社会以有价值的思考，任何人哪怕是电影导演，都没有理由为了杀人的感官刺激来拍摄战争或暴力影片。”</w:t>
+        <w:br/>
+        <w:t xml:space="preserve"/>
+      </w:r>
+    </w:p>
+    <w:p>
+      <w:pPr>
+        <w:ind w:left="1440" w:first-line="-1440"/>
+      </w:pPr>
+      <w:r>
+        <w:rPr>
+          <w:rFonts w:ascii=".PingFang SC" w:hAnsi=".PingFang SC" w:cs=".PingFang SC"/>
+          <w:sz w:val="24"/>
+          <w:sz-cs w:val="24"/>
+          <w:color w:val="000000"/>
+        </w:rPr>
+        <w:t xml:space="preserve"/>
+        <w:tab/>
+        <w:t xml:space="preserve">◦</w:t>
+        <w:tab/>
+        <w:t xml:space="preserve"/>
+      </w:r>
+      <w:r>
+        <w:rPr>
+          <w:rFonts w:ascii=".PingFang SC" w:hAnsi=".PingFang SC" w:cs=".PingFang SC"/>
+          <w:sz w:val="24"/>
+          <w:sz-cs w:val="24"/>
+          <w:spacing w:val="0"/>
+          <w:color w:val="000000"/>
+        </w:rPr>
+        <w:t xml:space="preserve">《野战排》（1986）</w:t>
+      </w:r>
+    </w:p>
+    <w:p>
+      <w:pPr>
+        <w:ind w:left="1440" w:first-line="-1440"/>
+      </w:pPr>
+      <w:r>
+        <w:rPr>
+          <w:rFonts w:ascii=".PingFang SC" w:hAnsi=".PingFang SC" w:cs=".PingFang SC"/>
+          <w:sz w:val="24"/>
+          <w:sz-cs w:val="24"/>
+          <w:color w:val="000000"/>
+        </w:rPr>
+        <w:t xml:space="preserve"/>
+        <w:tab/>
+        <w:t xml:space="preserve">◦</w:t>
+        <w:tab/>
+        <w:t xml:space="preserve"/>
+      </w:r>
+      <w:r>
+        <w:rPr>
+          <w:rFonts w:ascii=".PingFang SC" w:hAnsi=".PingFang SC" w:cs=".PingFang SC"/>
+          <w:sz w:val="24"/>
+          <w:sz-cs w:val="24"/>
+          <w:spacing w:val="0"/>
+          <w:color w:val="000000"/>
+        </w:rPr>
+        <w:t xml:space="preserve">《生于七月四日》（1989）</w:t>
+      </w:r>
+    </w:p>
+    <w:p>
+      <w:pPr>
+        <w:ind w:left="1440" w:first-line="-1440"/>
+      </w:pPr>
+      <w:r>
+        <w:rPr>
+          <w:rFonts w:ascii=".PingFang SC" w:hAnsi=".PingFang SC" w:cs=".PingFang SC"/>
+          <w:sz w:val="24"/>
+          <w:sz-cs w:val="24"/>
+          <w:color w:val="000000"/>
+        </w:rPr>
+        <w:t xml:space="preserve"/>
+        <w:tab/>
+        <w:t xml:space="preserve">◦</w:t>
+        <w:tab/>
+        <w:t xml:space="preserve"/>
+      </w:r>
+      <w:r>
+        <w:rPr>
+          <w:rFonts w:ascii=".PingFang SC" w:hAnsi=".PingFang SC" w:cs=".PingFang SC"/>
+          <w:sz w:val="24"/>
+          <w:sz-cs w:val="24"/>
+          <w:spacing w:val="0"/>
+          <w:color w:val="000000"/>
+        </w:rPr>
+        <w:t xml:space="preserve">《天与地》（1993） </w:t>
+      </w:r>
+    </w:p>
+    <w:p>
+      <w:pPr>
+        <w:ind w:left="1440" w:first-line="-1440"/>
+      </w:pPr>
+      <w:r>
+        <w:rPr>
+          <w:rFonts w:ascii=".PingFang SC" w:hAnsi=".PingFang SC" w:cs=".PingFang SC"/>
+          <w:sz w:val="24"/>
+          <w:sz-cs w:val="24"/>
+          <w:color w:val="000000"/>
+        </w:rPr>
+        <w:t xml:space="preserve"/>
+        <w:tab/>
+        <w:t xml:space="preserve">◦</w:t>
+        <w:tab/>
+        <w:t xml:space="preserve"/>
+      </w:r>
+      <w:r>
+        <w:rPr>
+          <w:rFonts w:ascii=".PingFang SC" w:hAnsi=".PingFang SC" w:cs=".PingFang SC"/>
+          <w:sz w:val="24"/>
+          <w:sz-cs w:val="24"/>
+          <w:spacing w:val="0"/>
+          <w:color w:val="000000"/>
+        </w:rPr>
+        <w:t xml:space="preserve">《华尔街》（1987）</w:t>
+      </w:r>
+    </w:p>
+    <w:p>
+      <w:pPr>
+        <w:ind w:left="1440" w:first-line="-1440"/>
+      </w:pPr>
+      <w:r>
+        <w:rPr>
+          <w:rFonts w:ascii=".PingFang SC" w:hAnsi=".PingFang SC" w:cs=".PingFang SC"/>
+          <w:sz w:val="24"/>
+          <w:sz-cs w:val="24"/>
+          <w:color w:val="000000"/>
+        </w:rPr>
+        <w:t xml:space="preserve"/>
+        <w:tab/>
+        <w:t xml:space="preserve">◦</w:t>
+        <w:tab/>
+        <w:t xml:space="preserve"/>
+      </w:r>
+      <w:r>
+        <w:rPr>
+          <w:rFonts w:ascii=".PingFang SC" w:hAnsi=".PingFang SC" w:cs=".PingFang SC"/>
+          <w:sz w:val="24"/>
+          <w:sz-cs w:val="24"/>
+          <w:spacing w:val="0"/>
+          <w:color w:val="000000"/>
+        </w:rPr>
+        <w:t xml:space="preserve">《刺杀肯尼迪》（1987）</w:t>
+      </w:r>
+    </w:p>
+    <w:p>
+      <w:pPr>
+        <w:ind w:left="1440" w:first-line="-1440"/>
+      </w:pPr>
+      <w:r>
+        <w:rPr>
+          <w:rFonts w:ascii=".PingFang SC" w:hAnsi=".PingFang SC" w:cs=".PingFang SC"/>
+          <w:sz w:val="24"/>
+          <w:sz-cs w:val="24"/>
+          <w:color w:val="000000"/>
+        </w:rPr>
+        <w:t xml:space="preserve"/>
+        <w:tab/>
+        <w:t xml:space="preserve">◦</w:t>
+        <w:tab/>
+        <w:t xml:space="preserve"/>
+      </w:r>
+      <w:r>
+        <w:rPr>
+          <w:rFonts w:ascii=".PingFang SC" w:hAnsi=".PingFang SC" w:cs=".PingFang SC"/>
+          <w:sz w:val="24"/>
+          <w:sz-cs w:val="24"/>
+          <w:spacing w:val="0"/>
+          <w:color w:val="000000"/>
+        </w:rPr>
+        <w:t xml:space="preserve">《天生杀人狂》（1994）</w:t>
+      </w:r>
+    </w:p>
+    <w:p>
+      <w:pPr>
+        <w:ind w:left="720" w:first-line="-720"/>
+        <w:spacing w:after="240"/>
+      </w:pPr>
+      <w:r>
+        <w:rPr>
+          <w:rFonts w:ascii=".PingFang SC" w:hAnsi=".PingFang SC" w:cs=".PingFang SC"/>
+          <w:sz w:val="24"/>
+          <w:sz-cs w:val="24"/>
+          <w:color w:val="000000"/>
+        </w:rPr>
+        <w:t xml:space="preserve"/>
+        <w:tab/>
+        <w:t xml:space="preserve">•</w:t>
+        <w:tab/>
+        <w:t xml:space="preserve"/>
+      </w:r>
+      <w:r>
+        <w:rPr>
+          <w:rFonts w:ascii=".PingFang SC" w:hAnsi=".PingFang SC" w:cs=".PingFang SC"/>
+          <w:sz w:val="24"/>
+          <w:sz-cs w:val="24"/>
+          <w:spacing w:val="0"/>
+          <w:color w:val="000000"/>
+        </w:rPr>
+        <w:t xml:space="preserve">昆廷·塔伦提诺（Quentin Tarantino, 1963 - Current）</w:t>
+      </w:r>
+    </w:p>
+    <w:p>
+      <w:pPr>
+        <w:ind w:left="1440" w:first-line="-1440"/>
+      </w:pPr>
+      <w:r>
+        <w:rPr>
+          <w:rFonts w:ascii=".PingFang SC" w:hAnsi=".PingFang SC" w:cs=".PingFang SC"/>
+          <w:sz w:val="24"/>
+          <w:sz-cs w:val="24"/>
+          <w:color w:val="000000"/>
+        </w:rPr>
+        <w:t xml:space="preserve"/>
+        <w:tab/>
+        <w:t xml:space="preserve">◦</w:t>
+        <w:tab/>
+        <w:t xml:space="preserve"/>
+      </w:r>
+      <w:r>
+        <w:rPr>
+          <w:rFonts w:ascii=".PingFang SC" w:hAnsi=".PingFang SC" w:cs=".PingFang SC"/>
+          <w:sz w:val="24"/>
+          <w:sz-cs w:val="24"/>
+          <w:spacing w:val="0"/>
+          <w:color w:val="000000"/>
+        </w:rPr>
+        <w:t xml:space="preserve">《落水狗》（1992） </w:t>
+      </w:r>
+    </w:p>
+    <w:p>
+      <w:pPr>
+        <w:ind w:left="1440" w:first-line="-1440"/>
+      </w:pPr>
+      <w:r>
+        <w:rPr>
+          <w:rFonts w:ascii=".PingFang SC" w:hAnsi=".PingFang SC" w:cs=".PingFang SC"/>
+          <w:sz w:val="24"/>
+          <w:sz-cs w:val="24"/>
+          <w:color w:val="000000"/>
+        </w:rPr>
+        <w:t xml:space="preserve"/>
+        <w:tab/>
+        <w:t xml:space="preserve">◦</w:t>
+        <w:tab/>
+        <w:t xml:space="preserve"/>
+      </w:r>
+      <w:r>
+        <w:rPr>
+          <w:rFonts w:ascii=".PingFang SC" w:hAnsi=".PingFang SC" w:cs=".PingFang SC"/>
+          <w:sz w:val="24"/>
+          <w:sz-cs w:val="24"/>
+          <w:spacing w:val="0"/>
+          <w:color w:val="000000"/>
+        </w:rPr>
+        <w:t xml:space="preserve">《低俗小说》（1994）</w:t>
+      </w:r>
+    </w:p>
+    <w:p>
+      <w:pPr>
+        <w:ind w:left="1440" w:first-line="-1440"/>
+      </w:pPr>
+      <w:r>
+        <w:rPr>
+          <w:rFonts w:ascii=".PingFang SC" w:hAnsi=".PingFang SC" w:cs=".PingFang SC"/>
+          <w:sz w:val="24"/>
+          <w:sz-cs w:val="24"/>
+          <w:color w:val="000000"/>
+        </w:rPr>
+        <w:t xml:space="preserve"/>
+        <w:tab/>
+        <w:t xml:space="preserve">◦</w:t>
+        <w:tab/>
+        <w:t xml:space="preserve"/>
+      </w:r>
+      <w:r>
+        <w:rPr>
+          <w:rFonts w:ascii=".PingFang SC" w:hAnsi=".PingFang SC" w:cs=".PingFang SC"/>
+          <w:sz w:val="24"/>
+          <w:sz-cs w:val="24"/>
+          <w:spacing w:val="0"/>
+          <w:color w:val="000000"/>
+        </w:rPr>
+        <w:t xml:space="preserve">《杀死比尔》（2003）</w:t>
+      </w:r>
+    </w:p>
+    <w:p>
+      <w:pPr>
+        <w:ind w:left="1440" w:first-line="-1440"/>
+      </w:pPr>
+      <w:r>
+        <w:rPr>
+          <w:rFonts w:ascii=".PingFang SC" w:hAnsi=".PingFang SC" w:cs=".PingFang SC"/>
+          <w:sz w:val="24"/>
+          <w:sz-cs w:val="24"/>
+          <w:color w:val="000000"/>
+        </w:rPr>
+        <w:t xml:space="preserve"/>
+        <w:tab/>
+        <w:t xml:space="preserve">◦</w:t>
+        <w:tab/>
+        <w:t xml:space="preserve"/>
+      </w:r>
+      <w:r>
+        <w:rPr>
+          <w:rFonts w:ascii=".PingFang SC" w:hAnsi=".PingFang SC" w:cs=".PingFang SC"/>
+          <w:sz w:val="24"/>
+          <w:sz-cs w:val="24"/>
+          <w:spacing w:val="0"/>
+          <w:color w:val="000000"/>
+        </w:rPr>
+        <w:t xml:space="preserve">《杀死比尔 2》（2004）</w:t>
+      </w:r>
+    </w:p>
+    <w:p>
+      <w:pPr>
+        <w:ind w:left="1440" w:first-line="-1440"/>
+      </w:pPr>
+      <w:r>
+        <w:rPr>
+          <w:rFonts w:ascii=".PingFang SC" w:hAnsi=".PingFang SC" w:cs=".PingFang SC"/>
+          <w:sz w:val="24"/>
+          <w:sz-cs w:val="24"/>
+          <w:color w:val="000000"/>
+        </w:rPr>
+        <w:t xml:space="preserve"/>
+        <w:tab/>
+        <w:t xml:space="preserve">◦</w:t>
+        <w:tab/>
+        <w:t xml:space="preserve"/>
+      </w:r>
+      <w:r>
+        <w:rPr>
+          <w:rFonts w:ascii=".PingFang SC" w:hAnsi=".PingFang SC" w:cs=".PingFang SC"/>
+          <w:sz w:val="24"/>
+          <w:sz-cs w:val="24"/>
+          <w:spacing w:val="0"/>
+          <w:color w:val="000000"/>
+        </w:rPr>
+        <w:t xml:space="preserve">《罪恶之城》（2005）</w:t>
+      </w:r>
+    </w:p>
+    <w:p>
+      <w:pPr>
+        <w:ind w:left="1440" w:first-line="-1440"/>
+      </w:pPr>
+      <w:r>
+        <w:rPr>
+          <w:rFonts w:ascii=".PingFang SC" w:hAnsi=".PingFang SC" w:cs=".PingFang SC"/>
+          <w:sz w:val="24"/>
+          <w:sz-cs w:val="24"/>
+          <w:color w:val="000000"/>
+        </w:rPr>
+        <w:t xml:space="preserve"/>
+        <w:tab/>
+        <w:t xml:space="preserve">◦</w:t>
+        <w:tab/>
+        <w:t xml:space="preserve"/>
+      </w:r>
+      <w:r>
+        <w:rPr>
+          <w:rFonts w:ascii=".PingFang SC" w:hAnsi=".PingFang SC" w:cs=".PingFang SC"/>
+          <w:sz w:val="24"/>
+          <w:sz-cs w:val="24"/>
+          <w:spacing w:val="0"/>
+          <w:color w:val="000000"/>
+        </w:rPr>
+        <w:t xml:space="preserve">《无耻混蛋》（2009）</w:t>
+      </w:r>
+    </w:p>
+    <w:p>
+      <w:pPr>
+        <w:spacing w:after="319"/>
+      </w:pPr>
+      <w:r>
+        <w:rPr>
+          <w:rFonts w:ascii="PT Sans" w:hAnsi="PT Sans" w:cs="PT Sans"/>
+          <w:sz w:val="24"/>
+          <w:sz-cs w:val="24"/>
+          <w:b/>
+          <w:spacing w:val="0"/>
+          <w:color w:val="000000"/>
+        </w:rPr>
+        <w:t xml:space="preserve">暴力美学</w:t>
+      </w:r>
+    </w:p>
+    <w:p>
+      <w:pPr>
+        <w:spacing w:after="240"/>
+      </w:pPr>
+      <w:r>
+        <w:rPr>
+          <w:rFonts w:ascii=".PingFang SC" w:hAnsi=".PingFang SC" w:cs=".PingFang SC"/>
+          <w:sz w:val="24"/>
+          <w:sz-cs w:val="24"/>
+          <w:spacing w:val="0"/>
+          <w:color w:val="000000"/>
+        </w:rPr>
+        <w:t xml:space="preserve">起源于美国，成熟于香港（如今又有向美国转移的态势）的一种电影艺术趣味和形式探索。这类影片更注重发掘「枪战、武打动作和场面」的形式感，将其中的形式美感发扬到炫目的程度，却忽视或弱化了其中的社会功能和道德功能。</w:t>
       </w:r>
     </w:p>
     <w:sectPr/>

</xml_diff>